<commit_message>
Added feature for retrieving existing customer record
</commit_message>
<xml_diff>
--- a/newQuote.docx
+++ b/newQuote.docx
@@ -58,6 +58,9 @@
       <w:r>
         <w:t xml:space="preserve"> </w:t>
       </w:r>
+      <w:r>
+        <w:t>4/6/2021</w:t>
+      </w:r>
     </w:p>
     <w:p>
       <w:pPr>
@@ -74,7 +77,10 @@
         <w:t>Quotation#</w:t>
       </w:r>
       <w:r>
-        <w:t>: &lt;Quotation#&gt;</w:t>
+        <w:t xml:space="preserve">: </w:t>
+      </w:r>
+      <w:r>
+        <w:t>Quote_#4</w:t>
       </w:r>
     </w:p>
     <w:p>
@@ -89,10 +95,6 @@
       </w:r>
       <w:r>
         <w:tab/>
-        <w:t>Customer ID</w:t>
-      </w:r>
-      <w:r>
-        <w:t>: &lt;Customer ID&gt;</w:t>
       </w:r>
     </w:p>
     <w:p>
@@ -131,6 +133,9 @@
       <w:r>
         <w:t xml:space="preserve">: </w:t>
       </w:r>
+      <w:r>
+        <w:t>30 days</w:t>
+      </w:r>
     </w:p>
     <w:p>
       <w:pPr>
@@ -147,6 +152,9 @@
         </w:tabs>
         <w:spacing w:after="0" w:line="240" w:lineRule="auto"/>
       </w:pPr>
+      <w:r>
+        <w:t>May Tan</w:t>
+      </w:r>
       <w:r>
         <w:tab/>
         <w:t>Prepared by</w:t>
@@ -154,38 +162,53 @@
       <w:r>
         <w:t xml:space="preserve">: </w:t>
       </w:r>
-    </w:p>
-    <w:p>
-      <w:pPr>
-        <w:tabs>
-          <w:tab w:val="left" w:pos="7797"/>
-        </w:tabs>
-        <w:spacing w:after="0" w:line="240" w:lineRule="auto"/>
-      </w:pPr>
-    </w:p>
-    <w:p>
-      <w:pPr>
-        <w:tabs>
-          <w:tab w:val="left" w:pos="7797"/>
-        </w:tabs>
-        <w:spacing w:after="0" w:line="240" w:lineRule="auto"/>
-      </w:pPr>
-    </w:p>
-    <w:p>
-      <w:pPr>
-        <w:tabs>
-          <w:tab w:val="left" w:pos="7797"/>
-        </w:tabs>
-        <w:spacing w:after="0" w:line="240" w:lineRule="auto"/>
-      </w:pPr>
-    </w:p>
-    <w:p>
-      <w:pPr>
-        <w:tabs>
-          <w:tab w:val="left" w:pos="7797"/>
-        </w:tabs>
-        <w:spacing w:after="0" w:line="240" w:lineRule="auto"/>
-      </w:pPr>
+      <w:r>
+        <w:t>Shaun Neo</w:t>
+      </w:r>
+    </w:p>
+    <w:p>
+      <w:pPr>
+        <w:tabs>
+          <w:tab w:val="left" w:pos="7797"/>
+        </w:tabs>
+        <w:spacing w:after="0" w:line="240" w:lineRule="auto"/>
+      </w:pPr>
+      <w:r>
+        <w:t>MT Technologies Pte Ltd</w:t>
+      </w:r>
+    </w:p>
+    <w:p>
+      <w:pPr>
+        <w:tabs>
+          <w:tab w:val="left" w:pos="7797"/>
+        </w:tabs>
+        <w:spacing w:after="0" w:line="240" w:lineRule="auto"/>
+      </w:pPr>
+      <w:r>
+        <w:t>Jurong Industrial Park</w:t>
+      </w:r>
+    </w:p>
+    <w:p>
+      <w:pPr>
+        <w:tabs>
+          <w:tab w:val="left" w:pos="7797"/>
+        </w:tabs>
+        <w:spacing w:after="0" w:line="240" w:lineRule="auto"/>
+      </w:pPr>
+      <w:r>
+        <w:t>755 666</w:t>
+      </w:r>
+    </w:p>
+    <w:p>
+      <w:pPr>
+        <w:tabs>
+          <w:tab w:val="left" w:pos="7797"/>
+        </w:tabs>
+        <w:spacing w:after="0" w:line="240" w:lineRule="auto"/>
+      </w:pPr>
+      <w:r>
+        <w:t>MayTan@MTech.com</w:t>
+      </w:r>
     </w:p>
     <w:p>
       <w:pPr>
@@ -335,7 +358,7 @@
               </w:tabs>
             </w:pPr>
             <w:r>
-              <w:t>500</w:t>
+              <w:t>5</w:t>
             </w:r>
           </w:p>
         </w:tc>
@@ -365,7 +388,7 @@
               </w:tabs>
             </w:pPr>
             <w:r>
-              <w:t>125000</w:t>
+              <w:t>1250</w:t>
             </w:r>
           </w:p>
         </w:tc>
@@ -433,7 +456,7 @@
               </w:tabs>
             </w:pPr>
             <w:r>
-              <w:t>125000</w:t>
+              <w:t>1250</w:t>
             </w:r>
           </w:p>
         </w:tc>
@@ -501,7 +524,7 @@
               </w:tabs>
             </w:pPr>
             <w:r>
-              <w:t>8750</w:t>
+              <w:t>87.5</w:t>
             </w:r>
           </w:p>
         </w:tc>
@@ -569,7 +592,7 @@
               </w:tabs>
             </w:pPr>
             <w:r>
-              <w:t>133750</w:t>
+              <w:t>1337.5</w:t>
             </w:r>
           </w:p>
         </w:tc>
@@ -629,7 +652,15 @@
         <w:spacing w:after="0" w:line="240" w:lineRule="auto"/>
       </w:pPr>
       <w:r>
-        <w:t xml:space="preserve">Look forward to you favourable reply. </w:t>
+        <w:t xml:space="preserve">Look forward to </w:t>
+      </w:r>
+      <w:proofErr w:type="gramStart"/>
+      <w:r>
+        <w:t>you</w:t>
+      </w:r>
+      <w:proofErr w:type="gramEnd"/>
+      <w:r>
+        <w:t xml:space="preserve"> favourable reply. </w:t>
       </w:r>
     </w:p>
     <w:p>

</xml_diff>